<commit_message>
Add Aho-Corasick Automaton Report
</commit_message>
<xml_diff>
--- a/Lab4-Advanced/Report/Lab4.docx
+++ b/Lab4-Advanced/Report/Lab4.docx
@@ -13,6 +13,7 @@
           <w:szCs w:val="40"/>
         </w:rPr>
       </w:pPr>
+      <w:proofErr w:type="gramStart"/>
       <w:r>
         <w:rPr>
           <w:sz w:val="40"/>
@@ -28,6 +29,7 @@
         </w:rPr>
         <w:t>?</w:t>
       </w:r>
+      <w:proofErr w:type="gramEnd"/>
       <w:r>
         <w:rPr>
           <w:sz w:val="40"/>
@@ -51,7 +53,6 @@
         </w:pBdr>
         <w:jc w:val="center"/>
         <w:rPr>
-          <w:rFonts w:hint="eastAsia"/>
           <w:sz w:val="40"/>
           <w:szCs w:val="40"/>
         </w:rPr>
@@ -61,7 +62,23 @@
           <w:rFonts w:cstheme="minorHAnsi"/>
           <w:szCs w:val="24"/>
         </w:rPr>
-        <w:t>Group 3 : 109060013</w:t>
+        <w:t xml:space="preserve">Group </w:t>
+      </w:r>
+      <w:proofErr w:type="gramStart"/>
+      <w:r>
+        <w:rPr>
+          <w:rFonts w:cstheme="minorHAnsi"/>
+          <w:szCs w:val="24"/>
+        </w:rPr>
+        <w:t>3 :</w:t>
+      </w:r>
+      <w:proofErr w:type="gramEnd"/>
+      <w:r>
+        <w:rPr>
+          <w:rFonts w:cstheme="minorHAnsi"/>
+          <w:szCs w:val="24"/>
+        </w:rPr>
+        <w:t xml:space="preserve"> 109060013</w:t>
       </w:r>
       <w:r>
         <w:rPr>
@@ -95,27 +112,25 @@
         </w:rPr>
         <w:t>吳邦寧</w:t>
       </w:r>
-      <w:bookmarkStart w:id="0" w:name="_GoBack"/>
-      <w:bookmarkEnd w:id="0"/>
-    </w:p>
-    <w:p>
-      <w:pPr>
-        <w:pStyle w:val="1"/>
-        <w:jc w:val="both"/>
-        <w:rPr>
-          <w:rFonts w:ascii="Calibri Light" w:eastAsia="新細明體" w:hAnsi="Calibri Light"/>
-        </w:rPr>
-      </w:pPr>
-      <w:r>
-        <w:rPr>
-          <w:rFonts w:ascii="Calibri Light" w:eastAsia="新細明體" w:hAnsi="Calibri Light"/>
+    </w:p>
+    <w:p>
+      <w:pPr>
+        <w:pStyle w:val="Heading1"/>
+        <w:jc w:val="both"/>
+        <w:rPr>
+          <w:rFonts w:ascii="Calibri Light" w:eastAsia="PMingLiU" w:hAnsi="Calibri Light"/>
+        </w:rPr>
+      </w:pPr>
+      <w:r>
+        <w:rPr>
+          <w:rFonts w:ascii="Calibri Light" w:eastAsia="PMingLiU" w:hAnsi="Calibri Light"/>
         </w:rPr>
         <w:t>Design Explanation</w:t>
       </w:r>
     </w:p>
     <w:p>
       <w:pPr>
-        <w:pStyle w:val="2"/>
+        <w:pStyle w:val="Heading2"/>
         <w:numPr>
           <w:ilvl w:val="0"/>
           <w:numId w:val="25"/>
@@ -258,7 +273,15 @@
         <w:t>[</w:t>
       </w:r>
       <w:r>
-        <w:t>4’b1111</w:t>
+        <w:t>4</w:t>
+      </w:r>
+      <w:proofErr w:type="gramStart"/>
+      <w:r>
+        <w:t>’</w:t>
+      </w:r>
+      <w:proofErr w:type="gramEnd"/>
+      <w:r>
+        <w:t>b1111</w:t>
       </w:r>
       <w:r>
         <w:rPr>
@@ -350,12 +373,14 @@
         </w:rPr>
         <w:t>的</w:t>
       </w:r>
+      <w:proofErr w:type="spellStart"/>
       <w:r>
         <w:rPr>
           <w:rFonts w:hint="eastAsia"/>
         </w:rPr>
         <w:t>dout</w:t>
       </w:r>
+      <w:proofErr w:type="spellEnd"/>
       <w:r>
         <w:rPr>
           <w:rFonts w:hint="eastAsia"/>
@@ -408,8 +433,16 @@
         <w:rPr>
           <w:rFonts w:hint="eastAsia"/>
         </w:rPr>
-        <w:t>先後順序而選擇位置序號較大的作為輸出。當跑完整個</w:t>
-      </w:r>
+        <w:t>先後順序而選擇位置序號較大的作為輸出。當跑完整</w:t>
+      </w:r>
+      <w:proofErr w:type="gramStart"/>
+      <w:r>
+        <w:rPr>
+          <w:rFonts w:hint="eastAsia"/>
+        </w:rPr>
+        <w:t>個</w:t>
+      </w:r>
+      <w:proofErr w:type="gramEnd"/>
       <w:r>
         <w:rPr>
           <w:rFonts w:hint="eastAsia"/>
@@ -434,11 +467,19 @@
         </w:rPr>
         <w:t>相同的值時，則輸出</w:t>
       </w:r>
-      <w:r>
-        <w:rPr>
-          <w:rFonts w:hint="eastAsia"/>
-        </w:rPr>
-        <w:t xml:space="preserve">dout = 0 </w:t>
+      <w:proofErr w:type="spellStart"/>
+      <w:r>
+        <w:rPr>
+          <w:rFonts w:hint="eastAsia"/>
+        </w:rPr>
+        <w:t>dout</w:t>
+      </w:r>
+      <w:proofErr w:type="spellEnd"/>
+      <w:r>
+        <w:rPr>
+          <w:rFonts w:hint="eastAsia"/>
+        </w:rPr>
+        <w:t xml:space="preserve"> = 0 </w:t>
       </w:r>
       <w:r>
         <w:rPr>
@@ -536,17 +577,27 @@
         </w:rPr>
         <w:t>的第</w:t>
       </w:r>
+      <w:proofErr w:type="spellStart"/>
       <w:r>
         <w:rPr>
           <w:rFonts w:hint="eastAsia"/>
         </w:rPr>
         <w:t>addr</w:t>
       </w:r>
-      <w:r>
-        <w:rPr>
-          <w:rFonts w:hint="eastAsia"/>
-        </w:rPr>
-        <w:t>個位置。</w:t>
+      <w:proofErr w:type="spellEnd"/>
+      <w:proofErr w:type="gramStart"/>
+      <w:r>
+        <w:rPr>
+          <w:rFonts w:hint="eastAsia"/>
+        </w:rPr>
+        <w:t>個</w:t>
+      </w:r>
+      <w:proofErr w:type="gramEnd"/>
+      <w:r>
+        <w:rPr>
+          <w:rFonts w:hint="eastAsia"/>
+        </w:rPr>
+        <w:t>位置。</w:t>
       </w:r>
     </w:p>
     <w:p>
@@ -587,11 +638,19 @@
         </w:rPr>
         <w:t>，則輸出</w:t>
       </w:r>
-      <w:r>
-        <w:rPr>
-          <w:rFonts w:hint="eastAsia"/>
-        </w:rPr>
-        <w:t xml:space="preserve">dout = 0 </w:t>
+      <w:proofErr w:type="spellStart"/>
+      <w:r>
+        <w:rPr>
+          <w:rFonts w:hint="eastAsia"/>
+        </w:rPr>
+        <w:t>dout</w:t>
+      </w:r>
+      <w:proofErr w:type="spellEnd"/>
+      <w:r>
+        <w:rPr>
+          <w:rFonts w:hint="eastAsia"/>
+        </w:rPr>
+        <w:t xml:space="preserve"> = 0 </w:t>
       </w:r>
       <w:r>
         <w:rPr>
@@ -692,7 +751,7 @@
     </w:p>
     <w:p>
       <w:pPr>
-        <w:pStyle w:val="2"/>
+        <w:pStyle w:val="Heading2"/>
         <w:numPr>
           <w:ilvl w:val="0"/>
           <w:numId w:val="25"/>
@@ -705,7 +764,7 @@
     </w:p>
     <w:p>
       <w:pPr>
-        <w:pStyle w:val="a3"/>
+        <w:pStyle w:val="ListParagraph"/>
         <w:ind w:left="630"/>
         <w:jc w:val="both"/>
       </w:pPr>
@@ -1083,7 +1142,7 @@
     </w:p>
     <w:p>
       <w:pPr>
-        <w:pStyle w:val="2"/>
+        <w:pStyle w:val="Heading2"/>
         <w:numPr>
           <w:ilvl w:val="0"/>
           <w:numId w:val="25"/>
@@ -1091,12 +1150,25 @@
         <w:jc w:val="both"/>
       </w:pPr>
       <w:r>
-        <w:t>Built In Self Test</w:t>
-      </w:r>
-    </w:p>
-    <w:p>
-      <w:pPr>
-        <w:pStyle w:val="a3"/>
+        <w:t xml:space="preserve">Built </w:t>
+      </w:r>
+      <w:proofErr w:type="gramStart"/>
+      <w:r>
+        <w:t>In</w:t>
+      </w:r>
+      <w:proofErr w:type="gramEnd"/>
+      <w:r>
+        <w:t xml:space="preserve"> </w:t>
+      </w:r>
+      <w:proofErr w:type="spellStart"/>
+      <w:r>
+        <w:t>Self Test</w:t>
+      </w:r>
+      <w:proofErr w:type="spellEnd"/>
+    </w:p>
+    <w:p>
+      <w:pPr>
+        <w:pStyle w:val="ListParagraph"/>
         <w:ind w:left="630"/>
         <w:jc w:val="both"/>
       </w:pPr>
@@ -1422,7 +1494,7 @@
     </w:p>
     <w:p>
       <w:pPr>
-        <w:pStyle w:val="2"/>
+        <w:pStyle w:val="Heading2"/>
         <w:numPr>
           <w:ilvl w:val="0"/>
           <w:numId w:val="25"/>
@@ -1436,7 +1508,7 @@
     </w:p>
     <w:p>
       <w:pPr>
-        <w:pStyle w:val="a3"/>
+        <w:pStyle w:val="ListParagraph"/>
         <w:ind w:left="630"/>
         <w:jc w:val="both"/>
       </w:pPr>
@@ -1449,15 +1521,36 @@
     </w:p>
     <w:p>
       <w:pPr>
-        <w:pStyle w:val="a3"/>
+        <w:pStyle w:val="ListParagraph"/>
         <w:ind w:left="630"/>
       </w:pPr>
       <w:r>
         <w:rPr>
           <w:rFonts w:hint="eastAsia"/>
         </w:rPr>
-        <w:t>首先，將所有模式放入字典樹內。</w:t>
-      </w:r>
+        <w:t>首先，將所有模式放入</w:t>
+      </w:r>
+      <w:proofErr w:type="gramStart"/>
+      <w:r>
+        <w:rPr>
+          <w:rFonts w:hint="eastAsia"/>
+        </w:rPr>
+        <w:t>字典樹內</w:t>
+      </w:r>
+      <w:proofErr w:type="gramEnd"/>
+      <w:r>
+        <w:rPr>
+          <w:rFonts w:hint="eastAsia"/>
+        </w:rPr>
+        <w:t>。</w:t>
+      </w:r>
+    </w:p>
+    <w:p>
+      <w:pPr>
+        <w:pStyle w:val="ListParagraph"/>
+        <w:ind w:left="630"/>
+        <w:jc w:val="center"/>
+      </w:pPr>
       <w:r>
         <w:rPr>
           <w:rFonts w:hint="eastAsia"/>
@@ -1527,7 +1620,7 @@
     </w:p>
     <w:p>
       <w:pPr>
-        <w:jc w:val="both"/>
+        <w:jc w:val="center"/>
       </w:pPr>
       <w:r>
         <w:rPr>
@@ -1588,6 +1681,225 @@
     </w:p>
     <w:p>
       <w:pPr>
+        <w:pStyle w:val="ListParagraph"/>
+        <w:ind w:left="630"/>
+        <w:jc w:val="both"/>
+      </w:pPr>
+      <w:r>
+        <w:rPr>
+          <w:rFonts w:hint="eastAsia"/>
+        </w:rPr>
+        <w:t>嘗試過但失敗的設計</w:t>
+      </w:r>
+      <w:r>
+        <w:rPr>
+          <w:rFonts w:hint="eastAsia"/>
+        </w:rPr>
+        <w:t>說明：</w:t>
+      </w:r>
+    </w:p>
+    <w:p>
+      <w:pPr>
+        <w:jc w:val="both"/>
+      </w:pPr>
+      <w:r>
+        <w:tab/>
+      </w:r>
+      <w:r>
+        <w:tab/>
+      </w:r>
+      <w:r>
+        <w:rPr>
+          <w:rFonts w:hint="eastAsia"/>
+        </w:rPr>
+        <w:t>首先將所有模式放入字典樹。</w:t>
+      </w:r>
+    </w:p>
+    <w:p>
+      <w:pPr>
+        <w:jc w:val="center"/>
+      </w:pPr>
+      <w:r>
+        <w:rPr>
+          <w:rFonts w:hint="eastAsia"/>
+          <w:noProof/>
+        </w:rPr>
+        <w:lastRenderedPageBreak/>
+        <w:drawing>
+          <wp:inline distT="0" distB="0" distL="0" distR="0" wp14:anchorId="3AECEDB2" wp14:editId="2E6786A1">
+            <wp:extent cx="5724525" cy="3429000"/>
+            <wp:effectExtent l="0" t="0" r="9525" b="0"/>
+            <wp:docPr id="4" name="Picture 4"/>
+            <wp:cNvGraphicFramePr>
+              <a:graphicFrameLocks xmlns:a="http://schemas.openxmlformats.org/drawingml/2006/main" noChangeAspect="1"/>
+            </wp:cNvGraphicFramePr>
+            <a:graphic xmlns:a="http://schemas.openxmlformats.org/drawingml/2006/main">
+              <a:graphicData uri="http://schemas.openxmlformats.org/drawingml/2006/picture">
+                <pic:pic xmlns:pic="http://schemas.openxmlformats.org/drawingml/2006/picture">
+                  <pic:nvPicPr>
+                    <pic:cNvPr id="0" name="Picture 2"/>
+                    <pic:cNvPicPr>
+                      <a:picLocks noChangeAspect="1" noChangeArrowheads="1"/>
+                    </pic:cNvPicPr>
+                  </pic:nvPicPr>
+                  <pic:blipFill>
+                    <a:blip r:embed="rId16" cstate="print">
+                      <a:extLst>
+                        <a:ext uri="{28A0092B-C50C-407E-A947-70E740481C1C}">
+                          <a14:useLocalDpi xmlns:a14="http://schemas.microsoft.com/office/drawing/2010/main" val="0"/>
+                        </a:ext>
+                      </a:extLst>
+                    </a:blip>
+                    <a:srcRect/>
+                    <a:stretch>
+                      <a:fillRect/>
+                    </a:stretch>
+                  </pic:blipFill>
+                  <pic:spPr bwMode="auto">
+                    <a:xfrm>
+                      <a:off x="0" y="0"/>
+                      <a:ext cx="5724525" cy="3429000"/>
+                    </a:xfrm>
+                    <a:prstGeom prst="rect">
+                      <a:avLst/>
+                    </a:prstGeom>
+                    <a:noFill/>
+                    <a:ln>
+                      <a:noFill/>
+                    </a:ln>
+                  </pic:spPr>
+                </pic:pic>
+              </a:graphicData>
+            </a:graphic>
+          </wp:inline>
+        </w:drawing>
+      </w:r>
+    </w:p>
+    <w:p>
+      <w:pPr>
+        <w:ind w:left="960" w:firstLine="480"/>
+        <w:jc w:val="both"/>
+        <w:rPr>
+          <w:rFonts w:hint="eastAsia"/>
+        </w:rPr>
+      </w:pPr>
+      <w:r>
+        <w:rPr>
+          <w:rFonts w:hint="eastAsia"/>
+        </w:rPr>
+        <w:t>將字典樹編譯成</w:t>
+      </w:r>
+      <w:proofErr w:type="spellStart"/>
+      <w:r>
+        <w:t>Aho-Corasick</w:t>
+      </w:r>
+      <w:proofErr w:type="spellEnd"/>
+      <w:r>
+        <w:rPr>
+          <w:rFonts w:hint="eastAsia"/>
+        </w:rPr>
+        <w:t>自動機。在執行廣度優先搜索時，若是父節點</w:t>
+      </w:r>
+      <w:proofErr w:type="gramStart"/>
+      <w:r>
+        <w:rPr>
+          <w:rFonts w:hint="eastAsia"/>
+        </w:rPr>
+        <w:t>的失配節點</w:t>
+      </w:r>
+      <w:proofErr w:type="gramEnd"/>
+      <w:r>
+        <w:rPr>
+          <w:rFonts w:hint="eastAsia"/>
+        </w:rPr>
+        <w:t>沒有對應的子節點，那就</w:t>
+      </w:r>
+      <w:proofErr w:type="gramStart"/>
+      <w:r>
+        <w:rPr>
+          <w:rFonts w:hint="eastAsia"/>
+        </w:rPr>
+        <w:t>再往父節點的失配節點的失配節點</w:t>
+      </w:r>
+      <w:proofErr w:type="gramEnd"/>
+      <w:r>
+        <w:rPr>
+          <w:rFonts w:hint="eastAsia"/>
+        </w:rPr>
+        <w:t>搜索對應的子節點，直到走回樹根。重複上述步驟即可建造</w:t>
+      </w:r>
+      <w:proofErr w:type="spellStart"/>
+      <w:r>
+        <w:t>Aho-Corasick</w:t>
+      </w:r>
+      <w:proofErr w:type="spellEnd"/>
+      <w:r>
+        <w:rPr>
+          <w:rFonts w:hint="eastAsia"/>
+        </w:rPr>
+        <w:t>自動機。</w:t>
+      </w:r>
+    </w:p>
+    <w:p>
+      <w:pPr>
+        <w:jc w:val="center"/>
+      </w:pPr>
+      <w:r>
+        <w:rPr>
+          <w:noProof/>
+        </w:rPr>
+        <w:drawing>
+          <wp:inline distT="0" distB="0" distL="0" distR="0" wp14:anchorId="63C0469D" wp14:editId="5CB7F79D">
+            <wp:extent cx="4743450" cy="4380391"/>
+            <wp:effectExtent l="0" t="0" r="0" b="1270"/>
+            <wp:docPr id="7" name="Picture 7"/>
+            <wp:cNvGraphicFramePr>
+              <a:graphicFrameLocks xmlns:a="http://schemas.openxmlformats.org/drawingml/2006/main" noChangeAspect="1"/>
+            </wp:cNvGraphicFramePr>
+            <a:graphic xmlns:a="http://schemas.openxmlformats.org/drawingml/2006/main">
+              <a:graphicData uri="http://schemas.openxmlformats.org/drawingml/2006/picture">
+                <pic:pic xmlns:pic="http://schemas.openxmlformats.org/drawingml/2006/picture">
+                  <pic:nvPicPr>
+                    <pic:cNvPr id="0" name="Picture 1"/>
+                    <pic:cNvPicPr>
+                      <a:picLocks noChangeAspect="1" noChangeArrowheads="1"/>
+                    </pic:cNvPicPr>
+                  </pic:nvPicPr>
+                  <pic:blipFill>
+                    <a:blip r:embed="rId18" cstate="print">
+                      <a:extLst>
+                        <a:ext uri="{28A0092B-C50C-407E-A947-70E740481C1C}">
+                          <a14:useLocalDpi xmlns:a14="http://schemas.microsoft.com/office/drawing/2010/main" val="0"/>
+                        </a:ext>
+                      </a:extLst>
+                    </a:blip>
+                    <a:srcRect/>
+                    <a:stretch>
+                      <a:fillRect/>
+                    </a:stretch>
+                  </pic:blipFill>
+                  <pic:spPr bwMode="auto">
+                    <a:xfrm>
+                      <a:off x="0" y="0"/>
+                      <a:ext cx="4747774" cy="4384384"/>
+                    </a:xfrm>
+                    <a:prstGeom prst="rect">
+                      <a:avLst/>
+                    </a:prstGeom>
+                    <a:noFill/>
+                    <a:ln>
+                      <a:noFill/>
+                    </a:ln>
+                  </pic:spPr>
+                </pic:pic>
+              </a:graphicData>
+            </a:graphic>
+          </wp:inline>
+        </w:drawing>
+      </w:r>
+    </w:p>
+    <w:p>
+      <w:pPr>
         <w:ind w:left="480" w:firstLine="480"/>
         <w:jc w:val="both"/>
       </w:pPr>
@@ -1595,6 +1907,208 @@
         <w:rPr>
           <w:rFonts w:hint="eastAsia"/>
         </w:rPr>
+        <w:lastRenderedPageBreak/>
+        <w:t>移除走不到</w:t>
+      </w:r>
+      <w:proofErr w:type="gramStart"/>
+      <w:r>
+        <w:rPr>
+          <w:rFonts w:hint="eastAsia"/>
+        </w:rPr>
+        <w:t>的失配指針</w:t>
+      </w:r>
+      <w:proofErr w:type="gramEnd"/>
+      <w:r>
+        <w:rPr>
+          <w:rFonts w:hint="eastAsia"/>
+        </w:rPr>
+        <w:t>，並將連續轉跳</w:t>
+      </w:r>
+      <w:proofErr w:type="gramStart"/>
+      <w:r>
+        <w:rPr>
+          <w:rFonts w:hint="eastAsia"/>
+        </w:rPr>
+        <w:t>的失配指針</w:t>
+      </w:r>
+      <w:proofErr w:type="gramEnd"/>
+      <w:r>
+        <w:rPr>
+          <w:rFonts w:hint="eastAsia"/>
+        </w:rPr>
+        <w:t>合成為一條邊，即可轉換為</w:t>
+      </w:r>
+      <w:r>
+        <w:t>Mealy Machine</w:t>
+      </w:r>
+      <w:r>
+        <w:rPr>
+          <w:rFonts w:hint="eastAsia"/>
+        </w:rPr>
+        <w:t>。</w:t>
+      </w:r>
+    </w:p>
+    <w:p>
+      <w:pPr>
+        <w:ind w:left="480" w:firstLine="480"/>
+        <w:jc w:val="center"/>
+      </w:pPr>
+      <w:bookmarkStart w:id="0" w:name="_GoBack"/>
+      <w:r>
+        <w:rPr>
+          <w:rFonts w:hint="eastAsia"/>
+          <w:noProof/>
+        </w:rPr>
+        <w:drawing>
+          <wp:inline distT="0" distB="0" distL="0" distR="0" wp14:anchorId="62813698" wp14:editId="0DBBBF61">
+            <wp:extent cx="5724525" cy="3590925"/>
+            <wp:effectExtent l="0" t="0" r="9525" b="9525"/>
+            <wp:docPr id="9" name="Picture 9"/>
+            <wp:cNvGraphicFramePr>
+              <a:graphicFrameLocks xmlns:a="http://schemas.openxmlformats.org/drawingml/2006/main" noChangeAspect="1"/>
+            </wp:cNvGraphicFramePr>
+            <a:graphic xmlns:a="http://schemas.openxmlformats.org/drawingml/2006/main">
+              <a:graphicData uri="http://schemas.openxmlformats.org/drawingml/2006/picture">
+                <pic:pic xmlns:pic="http://schemas.openxmlformats.org/drawingml/2006/picture">
+                  <pic:nvPicPr>
+                    <pic:cNvPr id="0" name="Picture 2"/>
+                    <pic:cNvPicPr>
+                      <a:picLocks noChangeAspect="1" noChangeArrowheads="1"/>
+                    </pic:cNvPicPr>
+                  </pic:nvPicPr>
+                  <pic:blipFill rotWithShape="1">
+                    <a:blip r:embed="rId19">
+                      <a:extLst>
+                        <a:ext uri="{28A0092B-C50C-407E-A947-70E740481C1C}">
+                          <a14:useLocalDpi xmlns:a14="http://schemas.microsoft.com/office/drawing/2010/main" val="0"/>
+                        </a:ext>
+                      </a:extLst>
+                    </a:blip>
+                    <a:srcRect t="22629" b="14642"/>
+                    <a:stretch/>
+                  </pic:blipFill>
+                  <pic:spPr bwMode="auto">
+                    <a:xfrm>
+                      <a:off x="0" y="0"/>
+                      <a:ext cx="5724525" cy="3590925"/>
+                    </a:xfrm>
+                    <a:prstGeom prst="rect">
+                      <a:avLst/>
+                    </a:prstGeom>
+                    <a:noFill/>
+                    <a:ln>
+                      <a:noFill/>
+                    </a:ln>
+                    <a:extLst>
+                      <a:ext uri="{53640926-AAD7-44D8-BBD7-CCE9431645EC}">
+                        <a14:shadowObscured xmlns:a14="http://schemas.microsoft.com/office/drawing/2010/main"/>
+                      </a:ext>
+                    </a:extLst>
+                  </pic:spPr>
+                </pic:pic>
+              </a:graphicData>
+            </a:graphic>
+          </wp:inline>
+        </w:drawing>
+      </w:r>
+      <w:bookmarkEnd w:id="0"/>
+    </w:p>
+    <w:p>
+      <w:pPr>
+        <w:jc w:val="both"/>
+      </w:pPr>
+      <w:r>
+        <w:tab/>
+      </w:r>
+      <w:r>
+        <w:tab/>
+      </w:r>
+      <w:r>
+        <w:rPr>
+          <w:rFonts w:hint="eastAsia"/>
+        </w:rPr>
+        <w:t>但是題目的要求是每四個位元進行一次檢驗，所以不適用</w:t>
+      </w:r>
+      <w:proofErr w:type="spellStart"/>
+      <w:r>
+        <w:rPr>
+          <w:rFonts w:hint="eastAsia"/>
+        </w:rPr>
+        <w:t>A</w:t>
+      </w:r>
+      <w:r>
+        <w:t>ho-Corasick</w:t>
+      </w:r>
+      <w:proofErr w:type="spellEnd"/>
+      <w:r>
+        <w:rPr>
+          <w:rFonts w:hint="eastAsia"/>
+        </w:rPr>
+        <w:t>自動機。</w:t>
+      </w:r>
+    </w:p>
+    <w:p>
+      <w:pPr>
+        <w:jc w:val="center"/>
+      </w:pPr>
+      <w:r>
+        <w:rPr>
+          <w:noProof/>
+        </w:rPr>
+        <w:drawing>
+          <wp:inline distT="0" distB="0" distL="0" distR="0" wp14:anchorId="7D0EF493" wp14:editId="0E5B2616">
+            <wp:extent cx="4867275" cy="4333875"/>
+            <wp:effectExtent l="0" t="0" r="9525" b="9525"/>
+            <wp:docPr id="17" name="Picture 17"/>
+            <wp:cNvGraphicFramePr>
+              <a:graphicFrameLocks xmlns:a="http://schemas.openxmlformats.org/drawingml/2006/main" noChangeAspect="1"/>
+            </wp:cNvGraphicFramePr>
+            <a:graphic xmlns:a="http://schemas.openxmlformats.org/drawingml/2006/main">
+              <a:graphicData uri="http://schemas.openxmlformats.org/drawingml/2006/picture">
+                <pic:pic xmlns:pic="http://schemas.openxmlformats.org/drawingml/2006/picture">
+                  <pic:nvPicPr>
+                    <pic:cNvPr id="1" name=""/>
+                    <pic:cNvPicPr/>
+                  </pic:nvPicPr>
+                  <pic:blipFill rotWithShape="1">
+                    <a:blip r:embed="rId20"/>
+                    <a:srcRect l="33071" t="18613" r="18402" b="4569"/>
+                    <a:stretch/>
+                  </pic:blipFill>
+                  <pic:spPr bwMode="auto">
+                    <a:xfrm>
+                      <a:off x="0" y="0"/>
+                      <a:ext cx="4882346" cy="4347294"/>
+                    </a:xfrm>
+                    <a:prstGeom prst="rect">
+                      <a:avLst/>
+                    </a:prstGeom>
+                    <a:ln>
+                      <a:noFill/>
+                    </a:ln>
+                    <a:extLst>
+                      <a:ext uri="{53640926-AAD7-44D8-BBD7-CCE9431645EC}">
+                        <a14:shadowObscured xmlns:a14="http://schemas.microsoft.com/office/drawing/2010/main"/>
+                      </a:ext>
+                    </a:extLst>
+                  </pic:spPr>
+                </pic:pic>
+              </a:graphicData>
+            </a:graphic>
+          </wp:inline>
+        </w:drawing>
+      </w:r>
+    </w:p>
+    <w:p>
+      <w:pPr>
+        <w:ind w:left="150" w:firstLine="480"/>
+        <w:jc w:val="both"/>
+      </w:pPr>
+      <w:r>
+        <w:rPr>
+          <w:rFonts w:hint="eastAsia"/>
+        </w:rPr>
+        <w:lastRenderedPageBreak/>
         <w:t>驗證：</w:t>
       </w:r>
     </w:p>
@@ -1639,7 +2153,6 @@
         <w:rPr>
           <w:noProof/>
         </w:rPr>
-        <w:lastRenderedPageBreak/>
         <w:drawing>
           <wp:inline distT="0" distB="0" distL="0" distR="0" wp14:anchorId="6F2DADE6" wp14:editId="4675522F">
             <wp:extent cx="6402884" cy="933450"/>
@@ -1656,7 +2169,7 @@
                     <pic:cNvPicPr/>
                   </pic:nvPicPr>
                   <pic:blipFill rotWithShape="1">
-                    <a:blip r:embed="rId18"/>
+                    <a:blip r:embed="rId21"/>
                     <a:srcRect l="14791" t="18022" r="12253" b="63069"/>
                     <a:stretch/>
                   </pic:blipFill>
@@ -1745,7 +2258,7 @@
                     <pic:cNvPicPr/>
                   </pic:nvPicPr>
                   <pic:blipFill rotWithShape="1">
-                    <a:blip r:embed="rId19"/>
+                    <a:blip r:embed="rId22"/>
                     <a:srcRect l="44372" t="17432" b="62182"/>
                     <a:stretch/>
                   </pic:blipFill>
@@ -1775,34 +2288,34 @@
     </w:p>
     <w:p>
       <w:pPr>
-        <w:pStyle w:val="1"/>
-        <w:jc w:val="both"/>
-        <w:rPr>
-          <w:rFonts w:ascii="Calibri Light" w:eastAsia="新細明體" w:hAnsi="Calibri Light"/>
-        </w:rPr>
-      </w:pPr>
-      <w:r>
-        <w:rPr>
-          <w:rFonts w:ascii="Calibri Light" w:eastAsia="新細明體" w:hAnsi="Calibri Light"/>
+        <w:pStyle w:val="Heading1"/>
+        <w:jc w:val="both"/>
+        <w:rPr>
+          <w:rFonts w:ascii="Calibri Light" w:eastAsia="PMingLiU" w:hAnsi="Calibri Light"/>
+        </w:rPr>
+      </w:pPr>
+      <w:r>
+        <w:rPr>
+          <w:rFonts w:ascii="Calibri Light" w:eastAsia="PMingLiU" w:hAnsi="Calibri Light"/>
         </w:rPr>
         <w:t>Contribution</w:t>
       </w:r>
     </w:p>
     <w:p>
       <w:pPr>
-        <w:pStyle w:val="2"/>
+        <w:pStyle w:val="Heading2"/>
         <w:numPr>
           <w:ilvl w:val="0"/>
           <w:numId w:val="6"/>
         </w:numPr>
         <w:jc w:val="both"/>
         <w:rPr>
-          <w:rFonts w:ascii="Calibri Light" w:eastAsia="新細明體" w:hAnsi="Calibri Light"/>
-        </w:rPr>
-      </w:pPr>
-      <w:r>
-        <w:rPr>
-          <w:rFonts w:ascii="Calibri Light" w:eastAsia="新細明體" w:hAnsi="Calibri Light"/>
+          <w:rFonts w:ascii="Calibri Light" w:eastAsia="PMingLiU" w:hAnsi="Calibri Light"/>
+        </w:rPr>
+      </w:pPr>
+      <w:r>
+        <w:rPr>
+          <w:rFonts w:ascii="Calibri Light" w:eastAsia="PMingLiU" w:hAnsi="Calibri Light"/>
         </w:rPr>
         <w:t>Lawrence Wu</w:t>
       </w:r>
@@ -1821,7 +2334,7 @@
     </w:p>
     <w:p>
       <w:pPr>
-        <w:pStyle w:val="2"/>
+        <w:pStyle w:val="Heading2"/>
         <w:numPr>
           <w:ilvl w:val="0"/>
           <w:numId w:val="6"/>
@@ -1829,24 +2342,24 @@
         <w:spacing w:line="259" w:lineRule="auto"/>
         <w:jc w:val="both"/>
         <w:rPr>
-          <w:rFonts w:ascii="Calibri Light" w:eastAsia="新細明體" w:hAnsi="Calibri Light"/>
-        </w:rPr>
-      </w:pPr>
-      <w:r>
-        <w:rPr>
-          <w:rFonts w:ascii="Calibri Light" w:eastAsia="新細明體" w:hAnsi="Calibri Light"/>
+          <w:rFonts w:ascii="Calibri Light" w:eastAsia="PMingLiU" w:hAnsi="Calibri Light"/>
+        </w:rPr>
+      </w:pPr>
+      <w:r>
+        <w:rPr>
+          <w:rFonts w:ascii="Calibri Light" w:eastAsia="PMingLiU" w:hAnsi="Calibri Light"/>
         </w:rPr>
         <w:t xml:space="preserve">Ariel </w:t>
       </w:r>
       <w:r>
         <w:rPr>
-          <w:rFonts w:ascii="Calibri Light" w:eastAsia="新細明體" w:hAnsi="Calibri Light"/>
+          <w:rFonts w:ascii="Calibri Light" w:eastAsia="PMingLiU" w:hAnsi="Calibri Light"/>
         </w:rPr>
         <w:t>C</w:t>
       </w:r>
       <w:r>
         <w:rPr>
-          <w:rFonts w:ascii="Calibri Light" w:eastAsia="新細明體" w:hAnsi="Calibri Light"/>
+          <w:rFonts w:ascii="Calibri Light" w:eastAsia="PMingLiU" w:hAnsi="Calibri Light"/>
         </w:rPr>
         <w:t>hang</w:t>
       </w:r>
@@ -1856,22 +2369,22 @@
     </w:p>
     <w:p>
       <w:pPr>
-        <w:pStyle w:val="1"/>
-        <w:jc w:val="both"/>
-        <w:rPr>
-          <w:rFonts w:ascii="Calibri Light" w:eastAsia="新細明體" w:hAnsi="Calibri Light"/>
-        </w:rPr>
-      </w:pPr>
-      <w:r>
-        <w:rPr>
-          <w:rFonts w:ascii="Calibri Light" w:eastAsia="新細明體" w:hAnsi="Calibri Light"/>
+        <w:pStyle w:val="Heading1"/>
+        <w:jc w:val="both"/>
+        <w:rPr>
+          <w:rFonts w:ascii="Calibri Light" w:eastAsia="PMingLiU" w:hAnsi="Calibri Light"/>
+        </w:rPr>
+      </w:pPr>
+      <w:r>
+        <w:rPr>
+          <w:rFonts w:ascii="Calibri Light" w:eastAsia="PMingLiU" w:hAnsi="Calibri Light"/>
         </w:rPr>
         <w:t>What have we learned?</w:t>
       </w:r>
     </w:p>
     <w:p>
       <w:pPr>
-        <w:pStyle w:val="a3"/>
+        <w:pStyle w:val="ListParagraph"/>
         <w:numPr>
           <w:ilvl w:val="0"/>
           <w:numId w:val="27"/>
@@ -1882,38 +2395,8 @@
         <w:rPr>
           <w:rFonts w:hint="eastAsia"/>
         </w:rPr>
-        <w:t>好好寫測試</w:t>
-      </w:r>
-    </w:p>
-    <w:p>
-      <w:pPr>
-        <w:pStyle w:val="a3"/>
-        <w:numPr>
-          <w:ilvl w:val="0"/>
-          <w:numId w:val="27"/>
-        </w:numPr>
-        <w:jc w:val="both"/>
-      </w:pPr>
-      <w:r>
-        <w:rPr>
-          <w:rFonts w:hint="eastAsia"/>
-        </w:rPr>
-        <w:t>不要相信</w:t>
-      </w:r>
-      <w:r>
-        <w:rPr>
-          <w:rFonts w:hint="eastAsia"/>
-        </w:rPr>
-        <w:t>S</w:t>
-      </w:r>
-      <w:r>
-        <w:t>pec</w:t>
-      </w:r>
-    </w:p>
-    <w:p>
-      <w:pPr>
-        <w:jc w:val="both"/>
-      </w:pPr>
+        <w:t>沒有測試過的程式碼不要用</w:t>
+      </w:r>
     </w:p>
     <w:p>
       <w:pPr>
@@ -4832,7 +5315,7 @@
     <w:lsdException w:name="Hashtag" w:semiHidden="1" w:unhideWhenUsed="1"/>
     <w:lsdException w:name="Unresolved Mention" w:semiHidden="1" w:unhideWhenUsed="1"/>
   </w:latentStyles>
-  <w:style w:type="paragraph" w:default="1" w:styleId="a">
+  <w:style w:type="paragraph" w:default="1" w:styleId="Normal">
     <w:name w:val="Normal"/>
     <w:qFormat/>
     <w:rsid w:val="003E17E4"/>
@@ -4840,14 +5323,14 @@
       <w:widowControl w:val="0"/>
     </w:pPr>
     <w:rPr>
-      <w:rFonts w:eastAsia="標楷體"/>
+      <w:rFonts w:eastAsia="DFKai-SB"/>
     </w:rPr>
   </w:style>
-  <w:style w:type="paragraph" w:styleId="1">
+  <w:style w:type="paragraph" w:styleId="Heading1">
     <w:name w:val="heading 1"/>
-    <w:basedOn w:val="a"/>
-    <w:next w:val="a"/>
-    <w:link w:val="10"/>
+    <w:basedOn w:val="Normal"/>
+    <w:next w:val="Normal"/>
+    <w:link w:val="Heading1Char"/>
     <w:uiPriority w:val="9"/>
     <w:qFormat/>
     <w:pPr>
@@ -4863,11 +5346,11 @@
       <w:szCs w:val="32"/>
     </w:rPr>
   </w:style>
-  <w:style w:type="paragraph" w:styleId="2">
+  <w:style w:type="paragraph" w:styleId="Heading2">
     <w:name w:val="heading 2"/>
-    <w:basedOn w:val="a"/>
-    <w:next w:val="a"/>
-    <w:link w:val="20"/>
+    <w:basedOn w:val="Normal"/>
+    <w:next w:val="Normal"/>
+    <w:link w:val="Heading2Char"/>
     <w:uiPriority w:val="9"/>
     <w:unhideWhenUsed/>
     <w:qFormat/>
@@ -4884,13 +5367,13 @@
       <w:szCs w:val="26"/>
     </w:rPr>
   </w:style>
-  <w:style w:type="character" w:default="1" w:styleId="a0">
+  <w:style w:type="character" w:default="1" w:styleId="DefaultParagraphFont">
     <w:name w:val="Default Paragraph Font"/>
     <w:uiPriority w:val="1"/>
     <w:semiHidden/>
     <w:unhideWhenUsed/>
   </w:style>
-  <w:style w:type="table" w:default="1" w:styleId="a1">
+  <w:style w:type="table" w:default="1" w:styleId="TableNormal">
     <w:name w:val="Normal Table"/>
     <w:uiPriority w:val="99"/>
     <w:semiHidden/>
@@ -4905,16 +5388,16 @@
       </w:tblCellMar>
     </w:tblPr>
   </w:style>
-  <w:style w:type="numbering" w:default="1" w:styleId="a2">
+  <w:style w:type="numbering" w:default="1" w:styleId="NoList">
     <w:name w:val="No List"/>
     <w:uiPriority w:val="99"/>
     <w:semiHidden/>
     <w:unhideWhenUsed/>
   </w:style>
-  <w:style w:type="character" w:customStyle="1" w:styleId="10">
-    <w:name w:val="標題 1 字元"/>
-    <w:basedOn w:val="a0"/>
-    <w:link w:val="1"/>
+  <w:style w:type="character" w:customStyle="1" w:styleId="Heading1Char">
+    <w:name w:val="Heading 1 Char"/>
+    <w:basedOn w:val="DefaultParagraphFont"/>
+    <w:link w:val="Heading1"/>
     <w:uiPriority w:val="9"/>
     <w:rPr>
       <w:rFonts w:asciiTheme="majorHAnsi" w:eastAsiaTheme="majorEastAsia" w:hAnsiTheme="majorHAnsi" w:cstheme="majorBidi"/>
@@ -4923,10 +5406,10 @@
       <w:szCs w:val="32"/>
     </w:rPr>
   </w:style>
-  <w:style w:type="character" w:customStyle="1" w:styleId="20">
-    <w:name w:val="標題 2 字元"/>
-    <w:basedOn w:val="a0"/>
-    <w:link w:val="2"/>
+  <w:style w:type="character" w:customStyle="1" w:styleId="Heading2Char">
+    <w:name w:val="Heading 2 Char"/>
+    <w:basedOn w:val="DefaultParagraphFont"/>
+    <w:link w:val="Heading2"/>
     <w:uiPriority w:val="9"/>
     <w:rPr>
       <w:rFonts w:asciiTheme="majorHAnsi" w:eastAsiaTheme="majorEastAsia" w:hAnsiTheme="majorHAnsi" w:cstheme="majorBidi"/>
@@ -4935,9 +5418,9 @@
       <w:szCs w:val="26"/>
     </w:rPr>
   </w:style>
-  <w:style w:type="paragraph" w:styleId="a3">
+  <w:style w:type="paragraph" w:styleId="ListParagraph">
     <w:name w:val="List Paragraph"/>
-    <w:basedOn w:val="a"/>
+    <w:basedOn w:val="Normal"/>
     <w:uiPriority w:val="34"/>
     <w:qFormat/>
     <w:pPr>
@@ -4945,9 +5428,9 @@
       <w:contextualSpacing/>
     </w:pPr>
   </w:style>
-  <w:style w:type="table" w:styleId="a4">
+  <w:style w:type="table" w:styleId="TableGrid">
     <w:name w:val="Table Grid"/>
-    <w:basedOn w:val="a1"/>
+    <w:basedOn w:val="TableNormal"/>
     <w:uiPriority w:val="39"/>
     <w:rsid w:val="00CC3DEE"/>
     <w:tblPr>
@@ -4961,10 +5444,10 @@
       </w:tblBorders>
     </w:tblPr>
   </w:style>
-  <w:style w:type="paragraph" w:styleId="a5">
+  <w:style w:type="paragraph" w:styleId="Header">
     <w:name w:val="header"/>
-    <w:basedOn w:val="a"/>
-    <w:link w:val="a6"/>
+    <w:basedOn w:val="Normal"/>
+    <w:link w:val="HeaderChar"/>
     <w:uiPriority w:val="99"/>
     <w:unhideWhenUsed/>
     <w:rsid w:val="003E17E4"/>
@@ -4975,17 +5458,17 @@
       </w:tabs>
     </w:pPr>
   </w:style>
-  <w:style w:type="character" w:customStyle="1" w:styleId="a6">
-    <w:name w:val="頁首 字元"/>
-    <w:basedOn w:val="a0"/>
-    <w:link w:val="a5"/>
+  <w:style w:type="character" w:customStyle="1" w:styleId="HeaderChar">
+    <w:name w:val="Header Char"/>
+    <w:basedOn w:val="DefaultParagraphFont"/>
+    <w:link w:val="Header"/>
     <w:uiPriority w:val="99"/>
     <w:rsid w:val="003E17E4"/>
   </w:style>
-  <w:style w:type="paragraph" w:styleId="a7">
+  <w:style w:type="paragraph" w:styleId="Footer">
     <w:name w:val="footer"/>
-    <w:basedOn w:val="a"/>
-    <w:link w:val="a8"/>
+    <w:basedOn w:val="Normal"/>
+    <w:link w:val="FooterChar"/>
     <w:uiPriority w:val="99"/>
     <w:unhideWhenUsed/>
     <w:rsid w:val="003E17E4"/>
@@ -4996,10 +5479,10 @@
       </w:tabs>
     </w:pPr>
   </w:style>
-  <w:style w:type="character" w:customStyle="1" w:styleId="a8">
-    <w:name w:val="頁尾 字元"/>
-    <w:basedOn w:val="a0"/>
-    <w:link w:val="a7"/>
+  <w:style w:type="character" w:customStyle="1" w:styleId="FooterChar">
+    <w:name w:val="Footer Char"/>
+    <w:basedOn w:val="DefaultParagraphFont"/>
+    <w:link w:val="Footer"/>
     <w:uiPriority w:val="99"/>
     <w:rsid w:val="003E17E4"/>
   </w:style>
@@ -5272,7 +5755,7 @@
 </file>
 
 <file path=customXml/itemProps1.xml><?xml version="1.0" encoding="utf-8"?>
-<ds:datastoreItem xmlns:ds="http://schemas.openxmlformats.org/officeDocument/2006/customXml" ds:itemID="{7DC34455-B59C-42FF-871D-B86867E519AB}">
+<ds:datastoreItem xmlns:ds="http://schemas.openxmlformats.org/officeDocument/2006/customXml" ds:itemID="{6003FD00-3685-43F5-A205-DB4AB41DBFD0}">
   <ds:schemaRefs>
     <ds:schemaRef ds:uri="http://schemas.openxmlformats.org/officeDocument/2006/bibliography"/>
   </ds:schemaRefs>

</xml_diff>